<commit_message>
Ajout de la patie afiichage de la Nav avec nbArticle sur le cadi
</commit_message>
<xml_diff>
--- a/Conception/Maquette+charte-graphique/Charte graphique.docx
+++ b/Conception/Maquette+charte-graphique/Charte graphique.docx
@@ -1,9 +1,10 @@
 
 <file path=word/document.xml><?xml version="1.0" encoding="utf-8"?>
-<w:document xmlns:ve="http://schemas.openxmlformats.org/markup-compatibility/2006" xmlns:o="urn:schemas-microsoft-com:office:office" xmlns:r="http://schemas.openxmlformats.org/officeDocument/2006/relationships" xmlns:m="http://schemas.openxmlformats.org/officeDocument/2006/math" xmlns:v="urn:schemas-microsoft-com:vml" xmlns:wp="http://schemas.openxmlformats.org/drawingml/2006/wordprocessingDrawing" xmlns:w10="urn:schemas-microsoft-com:office:word" xmlns:w="http://schemas.openxmlformats.org/wordprocessingml/2006/main" xmlns:wne="http://schemas.microsoft.com/office/word/2006/wordml">
+<w:document xmlns:o="urn:schemas-microsoft-com:office:office" xmlns:r="http://schemas.openxmlformats.org/officeDocument/2006/relationships" xmlns:v="urn:schemas-microsoft-com:vml" xmlns:w="http://schemas.openxmlformats.org/wordprocessingml/2006/main" xmlns:w10="urn:schemas-microsoft-com:office:word" xmlns:wp="http://schemas.openxmlformats.org/drawingml/2006/wordprocessingDrawing" xmlns:wps="http://schemas.microsoft.com/office/word/2010/wordprocessingShape" xmlns:wpg="http://schemas.microsoft.com/office/word/2010/wordprocessingGroup" xmlns:mc="http://schemas.openxmlformats.org/markup-compatibility/2006" xmlns:wp14="http://schemas.microsoft.com/office/word/2010/wordprocessingDrawing" xmlns:w14="http://schemas.microsoft.com/office/word/2010/wordml" mc:Ignorable="w14 wp14">
   <w:body>
     <w:p>
       <w:pPr>
+        <w:pStyle w:val="Normal"/>
         <w:jc w:val="center"/>
         <w:rPr>
           <w:rFonts w:ascii="Verdana" w:hAnsi="Verdana"/>
@@ -23,63 +24,110 @@
     </w:p>
     <w:p>
       <w:pPr>
+        <w:pStyle w:val="Normal"/>
         <w:rPr>
           <w:rFonts w:ascii="Verdana" w:hAnsi="Verdana"/>
           <w:sz w:val="52"/>
           <w:szCs w:val="52"/>
         </w:rPr>
       </w:pPr>
-    </w:p>
-    <w:p>
-      <w:pPr>
+      <w:r>
         <w:rPr>
           <w:rFonts w:ascii="Verdana" w:hAnsi="Verdana"/>
-          <w:sz w:val="36"/>
-          <w:szCs w:val="36"/>
-        </w:rPr>
-      </w:pPr>
-      <w:r>
-        <w:rPr>
-          <w:rFonts w:ascii="Verdana" w:hAnsi="Verdana"/>
-          <w:sz w:val="36"/>
-          <w:szCs w:val="36"/>
-        </w:rPr>
-        <w:t xml:space="preserve">Logo : </w:t>
-      </w:r>
-      <w:r>
-        <w:rPr>
-          <w:rFonts w:ascii="Verdana" w:hAnsi="Verdana"/>
-          <w:sz w:val="36"/>
-          <w:szCs w:val="36"/>
-        </w:rPr>
-        <w:pict>
-          <v:shapetype id="_x0000_t75" coordsize="21600,21600" o:spt="75" o:preferrelative="t" path="m@4@5l@4@11@9@11@9@5xe" filled="f" stroked="f">
-            <v:stroke joinstyle="miter"/>
-            <v:formulas>
-              <v:f eqn="if lineDrawn pixelLineWidth 0"/>
-              <v:f eqn="sum @0 1 0"/>
-              <v:f eqn="sum 0 0 @1"/>
-              <v:f eqn="prod @2 1 2"/>
-              <v:f eqn="prod @3 21600 pixelWidth"/>
-              <v:f eqn="prod @3 21600 pixelHeight"/>
-              <v:f eqn="sum @0 0 1"/>
-              <v:f eqn="prod @6 1 2"/>
-              <v:f eqn="prod @7 21600 pixelWidth"/>
-              <v:f eqn="sum @8 21600 0"/>
-              <v:f eqn="prod @7 21600 pixelHeight"/>
-              <v:f eqn="sum @10 21600 0"/>
-            </v:formulas>
-            <v:path o:extrusionok="f" gradientshapeok="t" o:connecttype="rect"/>
-            <o:lock v:ext="edit" aspectratio="t"/>
-          </v:shapetype>
-          <v:shape id="_x0000_i1025" type="#_x0000_t75" style="width:169.05pt;height:99.55pt">
-            <v:imagedata r:id="rId4" o:title="Musicoshop_logo"/>
-          </v:shape>
-        </w:pict>
+          <w:sz w:val="52"/>
+          <w:szCs w:val="52"/>
+        </w:rPr>
       </w:r>
     </w:p>
     <w:p>
       <w:pPr>
+        <w:pStyle w:val="Normal"/>
+        <w:rPr>
+          <w:rFonts w:ascii="Verdana" w:hAnsi="Verdana"/>
+          <w:sz w:val="36"/>
+          <w:szCs w:val="36"/>
+        </w:rPr>
+      </w:pPr>
+      <w:r>
+        <w:rPr>
+          <w:rFonts w:ascii="Verdana" w:hAnsi="Verdana"/>
+          <w:sz w:val="36"/>
+          <w:szCs w:val="36"/>
+        </w:rPr>
+        <w:t xml:space="preserve">Logo : </w:t>
+      </w:r>
+      <w:r>
+        <w:rPr/>
+        <mc:AlternateContent>
+          <mc:Choice Requires="wps">
+            <w:drawing>
+              <wp:inline distT="0" distB="0" distL="0" distR="0">
+                <wp:extent cx="2147570" cy="1264920"/>
+                <wp:effectExtent l="0" t="0" r="0" b="0"/>
+                <wp:docPr id="1" name=""/>
+                <a:graphic xmlns:a="http://schemas.openxmlformats.org/drawingml/2006/main">
+                  <a:graphicData uri="http://schemas.openxmlformats.org/drawingml/2006/picture">
+                    <pic:pic xmlns:pic="http://schemas.openxmlformats.org/drawingml/2006/picture">
+                      <pic:nvPicPr>
+                        <pic:cNvPr id="0" name="" descr=""/>
+                        <pic:cNvPicPr/>
+                      </pic:nvPicPr>
+                      <pic:blipFill>
+                        <a:blip r:embed="rId2"/>
+                        <a:stretch/>
+                      </pic:blipFill>
+                      <pic:spPr>
+                        <a:xfrm>
+                          <a:off x="0" y="0"/>
+                          <a:ext cx="2147040" cy="1264320"/>
+                        </a:xfrm>
+                        <a:prstGeom prst="rect">
+                          <a:avLst/>
+                        </a:prstGeom>
+                        <a:ln>
+                          <a:noFill/>
+                        </a:ln>
+                      </pic:spPr>
+                    </pic:pic>
+                  </a:graphicData>
+                </a:graphic>
+              </wp:inline>
+            </w:drawing>
+          </mc:Choice>
+          <mc:Fallback>
+            <w:pict>
+              <v:shapetype id="shapetype_75" coordsize="21600,21600" o:spt="75" o:preferrelative="t" path="m@4@5l@4@11@9@11@9@5xe" filled="f" stroked="f">
+                <v:stroke joinstyle="miter"/>
+                <v:formulas>
+                  <v:f eqn="if lineDrawn pixelLineWidth 0"/>
+                  <v:f eqn="sum @0 1 0"/>
+                  <v:f eqn="sum 0 0 @1"/>
+                  <v:f eqn="prod @2 1 2"/>
+                  <v:f eqn="prod @3 21600 pixelWidth"/>
+                  <v:f eqn="prod @3 21600 pixelHeight"/>
+                  <v:f eqn="sum @0 0 1"/>
+                  <v:f eqn="prod @6 1 2"/>
+                  <v:f eqn="prod @7 21600 pixelWidth"/>
+                  <v:f eqn="sum @8 21600 0"/>
+                  <v:f eqn="prod @7 21600 pixelHeight"/>
+                  <v:f eqn="sum @10 21600 0"/>
+                </v:formulas>
+                <v:path o:extrusionok="f" gradientshapeok="t" o:connecttype="rect"/>
+                <o:lock v:ext="edit" aspectratio="t"/>
+              </v:shapetype>
+              <v:shape id="shape_0" stroked="f" style="position:absolute;margin-left:0pt;margin-top:-99.6pt;width:169pt;height:99.5pt;mso-position-vertical:top" type="shapetype_75">
+                <v:imagedata r:id="rId2" o:detectmouseclick="t"/>
+                <w10:wrap type="none"/>
+                <v:stroke color="#3465a4" joinstyle="round" endcap="flat"/>
+              </v:shape>
+            </w:pict>
+          </mc:Fallback>
+        </mc:AlternateContent>
+      </w:r>
+    </w:p>
+    <w:p>
+      <w:pPr>
+        <w:pStyle w:val="Normal"/>
         <w:rPr>
           <w:rFonts w:ascii="Fontastique" w:hAnsi="Fontastique"/>
           <w:sz w:val="36"/>
@@ -94,7 +142,6 @@
         </w:rPr>
         <w:t xml:space="preserve">Police : </w:t>
       </w:r>
-      <w:proofErr w:type="spellStart"/>
       <w:r>
         <w:rPr>
           <w:rFonts w:ascii="Fontastique" w:hAnsi="Fontastique"/>
@@ -103,23 +150,23 @@
         </w:rPr>
         <w:t>Fontastique</w:t>
       </w:r>
-      <w:proofErr w:type="spellEnd"/>
     </w:p>
     <w:p>
       <w:pPr>
+        <w:pStyle w:val="Normal"/>
         <w:jc w:val="center"/>
         <w:rPr>
-          <w:rFonts w:ascii="Fontastique" w:eastAsia="Times New Roman" w:hAnsi="Fontastique" w:cs="Times New Roman"/>
+          <w:rFonts w:ascii="Fontastique" w:hAnsi="Fontastique" w:eastAsia="Times New Roman" w:cs="Times New Roman"/>
+          <w:b/>
           <w:b/>
           <w:bCs/>
-          <w:kern w:val="36"/>
+          <w:kern w:val="2"/>
           <w:sz w:val="48"/>
           <w:szCs w:val="48"/>
           <w:lang w:eastAsia="fr-FR"/>
         </w:rPr>
       </w:pPr>
-      <w:hyperlink r:id="rId5" w:history="1">
-        <w:proofErr w:type="spellStart"/>
+      <w:hyperlink r:id="rId3">
         <w:r>
           <w:rPr>
             <w:rFonts w:ascii="Fontastique" w:hAnsi="Fontastique"/>
@@ -128,15 +175,15 @@
           </w:rPr>
           <w:t>Musicoshop</w:t>
         </w:r>
-        <w:proofErr w:type="spellEnd"/>
       </w:hyperlink>
     </w:p>
     <w:p>
       <w:pPr>
-        <w:rPr>
-          <w:rFonts w:ascii="Verdana" w:eastAsia="Times New Roman" w:hAnsi="Verdana" w:cs="Times New Roman"/>
+        <w:pStyle w:val="Normal"/>
+        <w:rPr>
+          <w:rFonts w:ascii="Verdana" w:hAnsi="Verdana" w:eastAsia="Times New Roman" w:cs="Times New Roman"/>
           <w:bCs/>
-          <w:kern w:val="36"/>
+          <w:kern w:val="2"/>
           <w:sz w:val="36"/>
           <w:szCs w:val="36"/>
           <w:lang w:eastAsia="fr-FR"/>
@@ -144,29 +191,20 @@
       </w:pPr>
       <w:r>
         <w:rPr>
-          <w:rFonts w:ascii="Verdana" w:eastAsia="Times New Roman" w:hAnsi="Verdana" w:cs="Times New Roman"/>
+          <w:rFonts w:eastAsia="Times New Roman" w:cs="Times New Roman" w:ascii="Verdana" w:hAnsi="Verdana"/>
           <w:bCs/>
-          <w:kern w:val="36"/>
+          <w:kern w:val="2"/>
           <w:sz w:val="36"/>
           <w:szCs w:val="36"/>
           <w:lang w:eastAsia="fr-FR"/>
         </w:rPr>
-        <w:t>Couleurs :</w:t>
-      </w:r>
-      <w:r>
-        <w:rPr>
-          <w:rFonts w:ascii="Verdana" w:eastAsia="Times New Roman" w:hAnsi="Verdana" w:cs="Times New Roman"/>
-          <w:bCs/>
-          <w:kern w:val="36"/>
-          <w:sz w:val="36"/>
-          <w:szCs w:val="36"/>
-          <w:lang w:eastAsia="fr-FR"/>
-        </w:rPr>
-        <w:t xml:space="preserve"> </w:t>
+        <w:t xml:space="preserve">Couleurs : </w:t>
       </w:r>
     </w:p>
     <w:p>
       <w:pPr>
+        <w:pStyle w:val="Normal"/>
+        <w:spacing w:before="0" w:after="200"/>
         <w:rPr>
           <w:rFonts w:ascii="Verdana" w:hAnsi="Verdana"/>
           <w:sz w:val="52"/>
@@ -174,42 +212,73 @@
         </w:rPr>
       </w:pPr>
       <w:r>
-        <w:rPr>
-          <w:noProof/>
-        </w:rPr>
-      </w:r>
-      <w:r>
-        <w:rPr>
-          <w:rFonts w:ascii="Verdana" w:hAnsi="Verdana"/>
-          <w:sz w:val="52"/>
-          <w:szCs w:val="52"/>
-        </w:rPr>
-        <w:pict>
-          <v:shape id="_x0000_s1026" type="#_x0000_t75" href="https://coolors.co/palettes/trending" style="width:199.7pt;height:266.7pt;mso-position-horizontal-relative:char;mso-position-vertical-relative:line" o:button="t" filled="t" fillcolor="black [3213]">
-            <v:fill o:detectmouseclick="t"/>
-            <v:imagedata r:id="rId6" o:title="Musicoshop"/>
-            <w10:wrap type="none"/>
-            <w10:anchorlock/>
-          </v:shape>
-        </w:pict>
+        <w:rPr/>
+        <w:drawing>
+          <wp:anchor behindDoc="0" distT="0" distB="0" distL="0" distR="0" simplePos="0" locked="0" layoutInCell="1" allowOverlap="1" relativeHeight="3">
+            <wp:simplePos x="0" y="0"/>
+            <wp:positionH relativeFrom="column">
+              <wp:posOffset>1520825</wp:posOffset>
+            </wp:positionH>
+            <wp:positionV relativeFrom="paragraph">
+              <wp:posOffset>3175635</wp:posOffset>
+            </wp:positionV>
+            <wp:extent cx="15240000" cy="11430000"/>
+            <wp:effectExtent l="0" t="0" r="0" b="0"/>
+            <wp:wrapSquare wrapText="largest"/>
+            <wp:docPr id="2" name="Image1" descr=""/>
+            <wp:cNvGraphicFramePr>
+              <a:graphicFrameLocks xmlns:a="http://schemas.openxmlformats.org/drawingml/2006/main" noChangeAspect="1"/>
+            </wp:cNvGraphicFramePr>
+            <a:graphic xmlns:a="http://schemas.openxmlformats.org/drawingml/2006/main">
+              <a:graphicData uri="http://schemas.openxmlformats.org/drawingml/2006/picture">
+                <pic:pic xmlns:pic="http://schemas.openxmlformats.org/drawingml/2006/picture">
+                  <pic:nvPicPr>
+                    <pic:cNvPr id="2" name="Image1" descr=""/>
+                    <pic:cNvPicPr>
+                      <a:picLocks noChangeAspect="1" noChangeArrowheads="1"/>
+                    </pic:cNvPicPr>
+                  </pic:nvPicPr>
+                  <pic:blipFill>
+                    <a:blip r:embed="rId4"/>
+                    <a:stretch>
+                      <a:fillRect/>
+                    </a:stretch>
+                  </pic:blipFill>
+                  <pic:spPr bwMode="auto">
+                    <a:xfrm rot="5400000">
+                      <a:off x="0" y="0"/>
+                      <a:ext cx="15240000" cy="11430000"/>
+                    </a:xfrm>
+                    <a:prstGeom prst="rect">
+                      <a:avLst/>
+                    </a:prstGeom>
+                  </pic:spPr>
+                </pic:pic>
+              </a:graphicData>
+            </a:graphic>
+          </wp:anchor>
+        </w:drawing>
       </w:r>
     </w:p>
     <w:sectPr>
+      <w:type w:val="nextPage"/>
       <w:pgSz w:w="11906" w:h="16838"/>
-      <w:pgMar w:top="1417" w:right="1417" w:bottom="1417" w:left="1417" w:header="708" w:footer="708" w:gutter="0"/>
-      <w:cols w:space="708"/>
-      <w:docGrid w:linePitch="360"/>
+      <w:pgMar w:left="1417" w:right="1417" w:header="0" w:top="1417" w:footer="0" w:bottom="1417" w:gutter="0"/>
+      <w:pgNumType w:fmt="decimal"/>
+      <w:formProt w:val="false"/>
+      <w:textDirection w:val="lrTb"/>
+      <w:docGrid w:type="default" w:linePitch="360" w:charSpace="4096"/>
     </w:sectPr>
   </w:body>
 </w:document>
 </file>
 
 <file path=word/styles.xml><?xml version="1.0" encoding="utf-8"?>
-<w:styles xmlns:r="http://schemas.openxmlformats.org/officeDocument/2006/relationships" xmlns:w="http://schemas.openxmlformats.org/wordprocessingml/2006/main">
+<w:styles xmlns:w="http://schemas.openxmlformats.org/wordprocessingml/2006/main" xmlns:w14="http://schemas.microsoft.com/office/word/2010/wordml" xmlns:mc="http://schemas.openxmlformats.org/markup-compatibility/2006" mc:Ignorable="w14">
   <w:docDefaults>
     <w:rPrDefault>
       <w:rPr>
-        <w:rFonts w:asciiTheme="minorHAnsi" w:eastAsiaTheme="minorHAnsi" w:hAnsiTheme="minorHAnsi" w:cstheme="minorBidi"/>
+        <w:rFonts w:ascii="Calibri" w:hAnsi="Calibri" w:eastAsia="Calibri" w:cs="" w:asciiTheme="minorHAnsi" w:cstheme="minorBidi" w:eastAsiaTheme="minorHAnsi" w:hAnsiTheme="minorHAnsi"/>
         <w:sz w:val="22"/>
         <w:szCs w:val="22"/>
         <w:lang w:val="fr-FR" w:eastAsia="en-US" w:bidi="ar-SA"/>
@@ -217,13 +286,13 @@
     </w:rPrDefault>
     <w:pPrDefault>
       <w:pPr>
-        <w:spacing w:after="200" w:line="276" w:lineRule="auto"/>
+        <w:suppressAutoHyphens w:val="true"/>
       </w:pPr>
     </w:pPrDefault>
   </w:docDefaults>
   <w:latentStyles w:defLockedState="0" w:defUIPriority="99" w:defSemiHidden="1" w:defUnhideWhenUsed="1" w:defQFormat="0" w:count="267">
-    <w:lsdException w:name="Normal" w:semiHidden="0" w:uiPriority="0" w:unhideWhenUsed="0" w:qFormat="1"/>
-    <w:lsdException w:name="heading 1" w:semiHidden="0" w:uiPriority="9" w:unhideWhenUsed="0" w:qFormat="1"/>
+    <w:lsdException w:name="Normal" w:uiPriority="0" w:semiHidden="0" w:unhideWhenUsed="0" w:qFormat="1"/>
+    <w:lsdException w:name="heading 1" w:uiPriority="9" w:semiHidden="0" w:unhideWhenUsed="0" w:qFormat="1"/>
     <w:lsdException w:name="heading 2" w:uiPriority="9" w:qFormat="1"/>
     <w:lsdException w:name="heading 3" w:uiPriority="9" w:qFormat="1"/>
     <w:lsdException w:name="heading 4" w:uiPriority="9" w:qFormat="1"/>
@@ -242,155 +311,276 @@
     <w:lsdException w:name="toc 8" w:uiPriority="39"/>
     <w:lsdException w:name="toc 9" w:uiPriority="39"/>
     <w:lsdException w:name="caption" w:uiPriority="35" w:qFormat="1"/>
-    <w:lsdException w:name="Title" w:semiHidden="0" w:uiPriority="10" w:unhideWhenUsed="0" w:qFormat="1"/>
+    <w:lsdException w:name="Title" w:uiPriority="10" w:semiHidden="0" w:unhideWhenUsed="0" w:qFormat="1"/>
     <w:lsdException w:name="Default Paragraph Font" w:uiPriority="1"/>
-    <w:lsdException w:name="Subtitle" w:semiHidden="0" w:uiPriority="11" w:unhideWhenUsed="0" w:qFormat="1"/>
-    <w:lsdException w:name="Strong" w:semiHidden="0" w:uiPriority="22" w:unhideWhenUsed="0" w:qFormat="1"/>
-    <w:lsdException w:name="Emphasis" w:semiHidden="0" w:uiPriority="20" w:unhideWhenUsed="0" w:qFormat="1"/>
-    <w:lsdException w:name="Table Grid" w:semiHidden="0" w:uiPriority="59" w:unhideWhenUsed="0"/>
+    <w:lsdException w:name="Subtitle" w:uiPriority="11" w:semiHidden="0" w:unhideWhenUsed="0" w:qFormat="1"/>
+    <w:lsdException w:name="Strong" w:uiPriority="22" w:semiHidden="0" w:unhideWhenUsed="0" w:qFormat="1"/>
+    <w:lsdException w:name="Emphasis" w:uiPriority="20" w:semiHidden="0" w:unhideWhenUsed="0" w:qFormat="1"/>
+    <w:lsdException w:name="Table Grid" w:uiPriority="59" w:semiHidden="0" w:unhideWhenUsed="0"/>
     <w:lsdException w:name="Placeholder Text" w:unhideWhenUsed="0"/>
-    <w:lsdException w:name="No Spacing" w:semiHidden="0" w:uiPriority="1" w:unhideWhenUsed="0" w:qFormat="1"/>
-    <w:lsdException w:name="Light Shading" w:semiHidden="0" w:uiPriority="60" w:unhideWhenUsed="0"/>
-    <w:lsdException w:name="Light List" w:semiHidden="0" w:uiPriority="61" w:unhideWhenUsed="0"/>
-    <w:lsdException w:name="Light Grid" w:semiHidden="0" w:uiPriority="62" w:unhideWhenUsed="0"/>
-    <w:lsdException w:name="Medium Shading 1" w:semiHidden="0" w:uiPriority="63" w:unhideWhenUsed="0"/>
-    <w:lsdException w:name="Medium Shading 2" w:semiHidden="0" w:uiPriority="64" w:unhideWhenUsed="0"/>
-    <w:lsdException w:name="Medium List 1" w:semiHidden="0" w:uiPriority="65" w:unhideWhenUsed="0"/>
-    <w:lsdException w:name="Medium List 2" w:semiHidden="0" w:uiPriority="66" w:unhideWhenUsed="0"/>
-    <w:lsdException w:name="Medium Grid 1" w:semiHidden="0" w:uiPriority="67" w:unhideWhenUsed="0"/>
-    <w:lsdException w:name="Medium Grid 2" w:semiHidden="0" w:uiPriority="68" w:unhideWhenUsed="0"/>
-    <w:lsdException w:name="Medium Grid 3" w:semiHidden="0" w:uiPriority="69" w:unhideWhenUsed="0"/>
-    <w:lsdException w:name="Dark List" w:semiHidden="0" w:uiPriority="70" w:unhideWhenUsed="0"/>
-    <w:lsdException w:name="Colorful Shading" w:semiHidden="0" w:uiPriority="71" w:unhideWhenUsed="0"/>
-    <w:lsdException w:name="Colorful List" w:semiHidden="0" w:uiPriority="72" w:unhideWhenUsed="0"/>
-    <w:lsdException w:name="Colorful Grid" w:semiHidden="0" w:uiPriority="73" w:unhideWhenUsed="0"/>
-    <w:lsdException w:name="Light Shading Accent 1" w:semiHidden="0" w:uiPriority="60" w:unhideWhenUsed="0"/>
-    <w:lsdException w:name="Light List Accent 1" w:semiHidden="0" w:uiPriority="61" w:unhideWhenUsed="0"/>
-    <w:lsdException w:name="Light Grid Accent 1" w:semiHidden="0" w:uiPriority="62" w:unhideWhenUsed="0"/>
-    <w:lsdException w:name="Medium Shading 1 Accent 1" w:semiHidden="0" w:uiPriority="63" w:unhideWhenUsed="0"/>
-    <w:lsdException w:name="Medium Shading 2 Accent 1" w:semiHidden="0" w:uiPriority="64" w:unhideWhenUsed="0"/>
-    <w:lsdException w:name="Medium List 1 Accent 1" w:semiHidden="0" w:uiPriority="65" w:unhideWhenUsed="0"/>
+    <w:lsdException w:name="No Spacing" w:uiPriority="1" w:semiHidden="0" w:unhideWhenUsed="0" w:qFormat="1"/>
+    <w:lsdException w:name="Light Shading" w:uiPriority="60" w:semiHidden="0" w:unhideWhenUsed="0"/>
+    <w:lsdException w:name="Light List" w:uiPriority="61" w:semiHidden="0" w:unhideWhenUsed="0"/>
+    <w:lsdException w:name="Light Grid" w:uiPriority="62" w:semiHidden="0" w:unhideWhenUsed="0"/>
+    <w:lsdException w:name="Medium Shading 1" w:uiPriority="63" w:semiHidden="0" w:unhideWhenUsed="0"/>
+    <w:lsdException w:name="Medium Shading 2" w:uiPriority="64" w:semiHidden="0" w:unhideWhenUsed="0"/>
+    <w:lsdException w:name="Medium List 1" w:uiPriority="65" w:semiHidden="0" w:unhideWhenUsed="0"/>
+    <w:lsdException w:name="Medium List 2" w:uiPriority="66" w:semiHidden="0" w:unhideWhenUsed="0"/>
+    <w:lsdException w:name="Medium Grid 1" w:uiPriority="67" w:semiHidden="0" w:unhideWhenUsed="0"/>
+    <w:lsdException w:name="Medium Grid 2" w:uiPriority="68" w:semiHidden="0" w:unhideWhenUsed="0"/>
+    <w:lsdException w:name="Medium Grid 3" w:uiPriority="69" w:semiHidden="0" w:unhideWhenUsed="0"/>
+    <w:lsdException w:name="Dark List" w:uiPriority="70" w:semiHidden="0" w:unhideWhenUsed="0"/>
+    <w:lsdException w:name="Colorful Shading" w:uiPriority="71" w:semiHidden="0" w:unhideWhenUsed="0"/>
+    <w:lsdException w:name="Colorful List" w:uiPriority="72" w:semiHidden="0" w:unhideWhenUsed="0"/>
+    <w:lsdException w:name="Colorful Grid" w:uiPriority="73" w:semiHidden="0" w:unhideWhenUsed="0"/>
+    <w:lsdException w:name="Light Shading Accent 1" w:uiPriority="60" w:semiHidden="0" w:unhideWhenUsed="0"/>
+    <w:lsdException w:name="Light List Accent 1" w:uiPriority="61" w:semiHidden="0" w:unhideWhenUsed="0"/>
+    <w:lsdException w:name="Light Grid Accent 1" w:uiPriority="62" w:semiHidden="0" w:unhideWhenUsed="0"/>
+    <w:lsdException w:name="Medium Shading 1 Accent 1" w:uiPriority="63" w:semiHidden="0" w:unhideWhenUsed="0"/>
+    <w:lsdException w:name="Medium Shading 2 Accent 1" w:uiPriority="64" w:semiHidden="0" w:unhideWhenUsed="0"/>
+    <w:lsdException w:name="Medium List 1 Accent 1" w:uiPriority="65" w:semiHidden="0" w:unhideWhenUsed="0"/>
     <w:lsdException w:name="Revision" w:unhideWhenUsed="0"/>
-    <w:lsdException w:name="List Paragraph" w:semiHidden="0" w:uiPriority="34" w:unhideWhenUsed="0" w:qFormat="1"/>
-    <w:lsdException w:name="Quote" w:semiHidden="0" w:uiPriority="29" w:unhideWhenUsed="0" w:qFormat="1"/>
-    <w:lsdException w:name="Intense Quote" w:semiHidden="0" w:uiPriority="30" w:unhideWhenUsed="0" w:qFormat="1"/>
-    <w:lsdException w:name="Medium List 2 Accent 1" w:semiHidden="0" w:uiPriority="66" w:unhideWhenUsed="0"/>
-    <w:lsdException w:name="Medium Grid 1 Accent 1" w:semiHidden="0" w:uiPriority="67" w:unhideWhenUsed="0"/>
-    <w:lsdException w:name="Medium Grid 2 Accent 1" w:semiHidden="0" w:uiPriority="68" w:unhideWhenUsed="0"/>
-    <w:lsdException w:name="Medium Grid 3 Accent 1" w:semiHidden="0" w:uiPriority="69" w:unhideWhenUsed="0"/>
-    <w:lsdException w:name="Dark List Accent 1" w:semiHidden="0" w:uiPriority="70" w:unhideWhenUsed="0"/>
-    <w:lsdException w:name="Colorful Shading Accent 1" w:semiHidden="0" w:uiPriority="71" w:unhideWhenUsed="0"/>
-    <w:lsdException w:name="Colorful List Accent 1" w:semiHidden="0" w:uiPriority="72" w:unhideWhenUsed="0"/>
-    <w:lsdException w:name="Colorful Grid Accent 1" w:semiHidden="0" w:uiPriority="73" w:unhideWhenUsed="0"/>
-    <w:lsdException w:name="Light Shading Accent 2" w:semiHidden="0" w:uiPriority="60" w:unhideWhenUsed="0"/>
-    <w:lsdException w:name="Light List Accent 2" w:semiHidden="0" w:uiPriority="61" w:unhideWhenUsed="0"/>
-    <w:lsdException w:name="Light Grid Accent 2" w:semiHidden="0" w:uiPriority="62" w:unhideWhenUsed="0"/>
-    <w:lsdException w:name="Medium Shading 1 Accent 2" w:semiHidden="0" w:uiPriority="63" w:unhideWhenUsed="0"/>
-    <w:lsdException w:name="Medium Shading 2 Accent 2" w:semiHidden="0" w:uiPriority="64" w:unhideWhenUsed="0"/>
-    <w:lsdException w:name="Medium List 1 Accent 2" w:semiHidden="0" w:uiPriority="65" w:unhideWhenUsed="0"/>
-    <w:lsdException w:name="Medium List 2 Accent 2" w:semiHidden="0" w:uiPriority="66" w:unhideWhenUsed="0"/>
-    <w:lsdException w:name="Medium Grid 1 Accent 2" w:semiHidden="0" w:uiPriority="67" w:unhideWhenUsed="0"/>
-    <w:lsdException w:name="Medium Grid 2 Accent 2" w:semiHidden="0" w:uiPriority="68" w:unhideWhenUsed="0"/>
-    <w:lsdException w:name="Medium Grid 3 Accent 2" w:semiHidden="0" w:uiPriority="69" w:unhideWhenUsed="0"/>
-    <w:lsdException w:name="Dark List Accent 2" w:semiHidden="0" w:uiPriority="70" w:unhideWhenUsed="0"/>
-    <w:lsdException w:name="Colorful Shading Accent 2" w:semiHidden="0" w:uiPriority="71" w:unhideWhenUsed="0"/>
-    <w:lsdException w:name="Colorful List Accent 2" w:semiHidden="0" w:uiPriority="72" w:unhideWhenUsed="0"/>
-    <w:lsdException w:name="Colorful Grid Accent 2" w:semiHidden="0" w:uiPriority="73" w:unhideWhenUsed="0"/>
-    <w:lsdException w:name="Light Shading Accent 3" w:semiHidden="0" w:uiPriority="60" w:unhideWhenUsed="0"/>
-    <w:lsdException w:name="Light List Accent 3" w:semiHidden="0" w:uiPriority="61" w:unhideWhenUsed="0"/>
-    <w:lsdException w:name="Light Grid Accent 3" w:semiHidden="0" w:uiPriority="62" w:unhideWhenUsed="0"/>
-    <w:lsdException w:name="Medium Shading 1 Accent 3" w:semiHidden="0" w:uiPriority="63" w:unhideWhenUsed="0"/>
-    <w:lsdException w:name="Medium Shading 2 Accent 3" w:semiHidden="0" w:uiPriority="64" w:unhideWhenUsed="0"/>
-    <w:lsdException w:name="Medium List 1 Accent 3" w:semiHidden="0" w:uiPriority="65" w:unhideWhenUsed="0"/>
-    <w:lsdException w:name="Medium List 2 Accent 3" w:semiHidden="0" w:uiPriority="66" w:unhideWhenUsed="0"/>
-    <w:lsdException w:name="Medium Grid 1 Accent 3" w:semiHidden="0" w:uiPriority="67" w:unhideWhenUsed="0"/>
-    <w:lsdException w:name="Medium Grid 2 Accent 3" w:semiHidden="0" w:uiPriority="68" w:unhideWhenUsed="0"/>
-    <w:lsdException w:name="Medium Grid 3 Accent 3" w:semiHidden="0" w:uiPriority="69" w:unhideWhenUsed="0"/>
-    <w:lsdException w:name="Dark List Accent 3" w:semiHidden="0" w:uiPriority="70" w:unhideWhenUsed="0"/>
-    <w:lsdException w:name="Colorful Shading Accent 3" w:semiHidden="0" w:uiPriority="71" w:unhideWhenUsed="0"/>
-    <w:lsdException w:name="Colorful List Accent 3" w:semiHidden="0" w:uiPriority="72" w:unhideWhenUsed="0"/>
-    <w:lsdException w:name="Colorful Grid Accent 3" w:semiHidden="0" w:uiPriority="73" w:unhideWhenUsed="0"/>
-    <w:lsdException w:name="Light Shading Accent 4" w:semiHidden="0" w:uiPriority="60" w:unhideWhenUsed="0"/>
-    <w:lsdException w:name="Light List Accent 4" w:semiHidden="0" w:uiPriority="61" w:unhideWhenUsed="0"/>
-    <w:lsdException w:name="Light Grid Accent 4" w:semiHidden="0" w:uiPriority="62" w:unhideWhenUsed="0"/>
-    <w:lsdException w:name="Medium Shading 1 Accent 4" w:semiHidden="0" w:uiPriority="63" w:unhideWhenUsed="0"/>
-    <w:lsdException w:name="Medium Shading 2 Accent 4" w:semiHidden="0" w:uiPriority="64" w:unhideWhenUsed="0"/>
-    <w:lsdException w:name="Medium List 1 Accent 4" w:semiHidden="0" w:uiPriority="65" w:unhideWhenUsed="0"/>
-    <w:lsdException w:name="Medium List 2 Accent 4" w:semiHidden="0" w:uiPriority="66" w:unhideWhenUsed="0"/>
-    <w:lsdException w:name="Medium Grid 1 Accent 4" w:semiHidden="0" w:uiPriority="67" w:unhideWhenUsed="0"/>
-    <w:lsdException w:name="Medium Grid 2 Accent 4" w:semiHidden="0" w:uiPriority="68" w:unhideWhenUsed="0"/>
-    <w:lsdException w:name="Medium Grid 3 Accent 4" w:semiHidden="0" w:uiPriority="69" w:unhideWhenUsed="0"/>
-    <w:lsdException w:name="Dark List Accent 4" w:semiHidden="0" w:uiPriority="70" w:unhideWhenUsed="0"/>
-    <w:lsdException w:name="Colorful Shading Accent 4" w:semiHidden="0" w:uiPriority="71" w:unhideWhenUsed="0"/>
-    <w:lsdException w:name="Colorful List Accent 4" w:semiHidden="0" w:uiPriority="72" w:unhideWhenUsed="0"/>
-    <w:lsdException w:name="Colorful Grid Accent 4" w:semiHidden="0" w:uiPriority="73" w:unhideWhenUsed="0"/>
-    <w:lsdException w:name="Light Shading Accent 5" w:semiHidden="0" w:uiPriority="60" w:unhideWhenUsed="0"/>
-    <w:lsdException w:name="Light List Accent 5" w:semiHidden="0" w:uiPriority="61" w:unhideWhenUsed="0"/>
-    <w:lsdException w:name="Light Grid Accent 5" w:semiHidden="0" w:uiPriority="62" w:unhideWhenUsed="0"/>
-    <w:lsdException w:name="Medium Shading 1 Accent 5" w:semiHidden="0" w:uiPriority="63" w:unhideWhenUsed="0"/>
-    <w:lsdException w:name="Medium Shading 2 Accent 5" w:semiHidden="0" w:uiPriority="64" w:unhideWhenUsed="0"/>
-    <w:lsdException w:name="Medium List 1 Accent 5" w:semiHidden="0" w:uiPriority="65" w:unhideWhenUsed="0"/>
-    <w:lsdException w:name="Medium List 2 Accent 5" w:semiHidden="0" w:uiPriority="66" w:unhideWhenUsed="0"/>
-    <w:lsdException w:name="Medium Grid 1 Accent 5" w:semiHidden="0" w:uiPriority="67" w:unhideWhenUsed="0"/>
-    <w:lsdException w:name="Medium Grid 2 Accent 5" w:semiHidden="0" w:uiPriority="68" w:unhideWhenUsed="0"/>
-    <w:lsdException w:name="Medium Grid 3 Accent 5" w:semiHidden="0" w:uiPriority="69" w:unhideWhenUsed="0"/>
-    <w:lsdException w:name="Dark List Accent 5" w:semiHidden="0" w:uiPriority="70" w:unhideWhenUsed="0"/>
-    <w:lsdException w:name="Colorful Shading Accent 5" w:semiHidden="0" w:uiPriority="71" w:unhideWhenUsed="0"/>
-    <w:lsdException w:name="Colorful List Accent 5" w:semiHidden="0" w:uiPriority="72" w:unhideWhenUsed="0"/>
-    <w:lsdException w:name="Colorful Grid Accent 5" w:semiHidden="0" w:uiPriority="73" w:unhideWhenUsed="0"/>
-    <w:lsdException w:name="Light Shading Accent 6" w:semiHidden="0" w:uiPriority="60" w:unhideWhenUsed="0"/>
-    <w:lsdException w:name="Light List Accent 6" w:semiHidden="0" w:uiPriority="61" w:unhideWhenUsed="0"/>
-    <w:lsdException w:name="Light Grid Accent 6" w:semiHidden="0" w:uiPriority="62" w:unhideWhenUsed="0"/>
-    <w:lsdException w:name="Medium Shading 1 Accent 6" w:semiHidden="0" w:uiPriority="63" w:unhideWhenUsed="0"/>
-    <w:lsdException w:name="Medium Shading 2 Accent 6" w:semiHidden="0" w:uiPriority="64" w:unhideWhenUsed="0"/>
-    <w:lsdException w:name="Medium List 1 Accent 6" w:semiHidden="0" w:uiPriority="65" w:unhideWhenUsed="0"/>
-    <w:lsdException w:name="Medium List 2 Accent 6" w:semiHidden="0" w:uiPriority="66" w:unhideWhenUsed="0"/>
-    <w:lsdException w:name="Medium Grid 1 Accent 6" w:semiHidden="0" w:uiPriority="67" w:unhideWhenUsed="0"/>
-    <w:lsdException w:name="Medium Grid 2 Accent 6" w:semiHidden="0" w:uiPriority="68" w:unhideWhenUsed="0"/>
-    <w:lsdException w:name="Medium Grid 3 Accent 6" w:semiHidden="0" w:uiPriority="69" w:unhideWhenUsed="0"/>
-    <w:lsdException w:name="Dark List Accent 6" w:semiHidden="0" w:uiPriority="70" w:unhideWhenUsed="0"/>
-    <w:lsdException w:name="Colorful Shading Accent 6" w:semiHidden="0" w:uiPriority="71" w:unhideWhenUsed="0"/>
-    <w:lsdException w:name="Colorful List Accent 6" w:semiHidden="0" w:uiPriority="72" w:unhideWhenUsed="0"/>
-    <w:lsdException w:name="Colorful Grid Accent 6" w:semiHidden="0" w:uiPriority="73" w:unhideWhenUsed="0"/>
-    <w:lsdException w:name="Subtle Emphasis" w:semiHidden="0" w:uiPriority="19" w:unhideWhenUsed="0" w:qFormat="1"/>
-    <w:lsdException w:name="Intense Emphasis" w:semiHidden="0" w:uiPriority="21" w:unhideWhenUsed="0" w:qFormat="1"/>
-    <w:lsdException w:name="Subtle Reference" w:semiHidden="0" w:uiPriority="31" w:unhideWhenUsed="0" w:qFormat="1"/>
-    <w:lsdException w:name="Intense Reference" w:semiHidden="0" w:uiPriority="32" w:unhideWhenUsed="0" w:qFormat="1"/>
-    <w:lsdException w:name="Book Title" w:semiHidden="0" w:uiPriority="33" w:unhideWhenUsed="0" w:qFormat="1"/>
+    <w:lsdException w:name="List Paragraph" w:uiPriority="34" w:semiHidden="0" w:unhideWhenUsed="0" w:qFormat="1"/>
+    <w:lsdException w:name="Quote" w:uiPriority="29" w:semiHidden="0" w:unhideWhenUsed="0" w:qFormat="1"/>
+    <w:lsdException w:name="Intense Quote" w:uiPriority="30" w:semiHidden="0" w:unhideWhenUsed="0" w:qFormat="1"/>
+    <w:lsdException w:name="Medium List 2 Accent 1" w:uiPriority="66" w:semiHidden="0" w:unhideWhenUsed="0"/>
+    <w:lsdException w:name="Medium Grid 1 Accent 1" w:uiPriority="67" w:semiHidden="0" w:unhideWhenUsed="0"/>
+    <w:lsdException w:name="Medium Grid 2 Accent 1" w:uiPriority="68" w:semiHidden="0" w:unhideWhenUsed="0"/>
+    <w:lsdException w:name="Medium Grid 3 Accent 1" w:uiPriority="69" w:semiHidden="0" w:unhideWhenUsed="0"/>
+    <w:lsdException w:name="Dark List Accent 1" w:uiPriority="70" w:semiHidden="0" w:unhideWhenUsed="0"/>
+    <w:lsdException w:name="Colorful Shading Accent 1" w:uiPriority="71" w:semiHidden="0" w:unhideWhenUsed="0"/>
+    <w:lsdException w:name="Colorful List Accent 1" w:uiPriority="72" w:semiHidden="0" w:unhideWhenUsed="0"/>
+    <w:lsdException w:name="Colorful Grid Accent 1" w:uiPriority="73" w:semiHidden="0" w:unhideWhenUsed="0"/>
+    <w:lsdException w:name="Light Shading Accent 2" w:uiPriority="60" w:semiHidden="0" w:unhideWhenUsed="0"/>
+    <w:lsdException w:name="Light List Accent 2" w:uiPriority="61" w:semiHidden="0" w:unhideWhenUsed="0"/>
+    <w:lsdException w:name="Light Grid Accent 2" w:uiPriority="62" w:semiHidden="0" w:unhideWhenUsed="0"/>
+    <w:lsdException w:name="Medium Shading 1 Accent 2" w:uiPriority="63" w:semiHidden="0" w:unhideWhenUsed="0"/>
+    <w:lsdException w:name="Medium Shading 2 Accent 2" w:uiPriority="64" w:semiHidden="0" w:unhideWhenUsed="0"/>
+    <w:lsdException w:name="Medium List 1 Accent 2" w:uiPriority="65" w:semiHidden="0" w:unhideWhenUsed="0"/>
+    <w:lsdException w:name="Medium List 2 Accent 2" w:uiPriority="66" w:semiHidden="0" w:unhideWhenUsed="0"/>
+    <w:lsdException w:name="Medium Grid 1 Accent 2" w:uiPriority="67" w:semiHidden="0" w:unhideWhenUsed="0"/>
+    <w:lsdException w:name="Medium Grid 2 Accent 2" w:uiPriority="68" w:semiHidden="0" w:unhideWhenUsed="0"/>
+    <w:lsdException w:name="Medium Grid 3 Accent 2" w:uiPriority="69" w:semiHidden="0" w:unhideWhenUsed="0"/>
+    <w:lsdException w:name="Dark List Accent 2" w:uiPriority="70" w:semiHidden="0" w:unhideWhenUsed="0"/>
+    <w:lsdException w:name="Colorful Shading Accent 2" w:uiPriority="71" w:semiHidden="0" w:unhideWhenUsed="0"/>
+    <w:lsdException w:name="Colorful List Accent 2" w:uiPriority="72" w:semiHidden="0" w:unhideWhenUsed="0"/>
+    <w:lsdException w:name="Colorful Grid Accent 2" w:uiPriority="73" w:semiHidden="0" w:unhideWhenUsed="0"/>
+    <w:lsdException w:name="Light Shading Accent 3" w:uiPriority="60" w:semiHidden="0" w:unhideWhenUsed="0"/>
+    <w:lsdException w:name="Light List Accent 3" w:uiPriority="61" w:semiHidden="0" w:unhideWhenUsed="0"/>
+    <w:lsdException w:name="Light Grid Accent 3" w:uiPriority="62" w:semiHidden="0" w:unhideWhenUsed="0"/>
+    <w:lsdException w:name="Medium Shading 1 Accent 3" w:uiPriority="63" w:semiHidden="0" w:unhideWhenUsed="0"/>
+    <w:lsdException w:name="Medium Shading 2 Accent 3" w:uiPriority="64" w:semiHidden="0" w:unhideWhenUsed="0"/>
+    <w:lsdException w:name="Medium List 1 Accent 3" w:uiPriority="65" w:semiHidden="0" w:unhideWhenUsed="0"/>
+    <w:lsdException w:name="Medium List 2 Accent 3" w:uiPriority="66" w:semiHidden="0" w:unhideWhenUsed="0"/>
+    <w:lsdException w:name="Medium Grid 1 Accent 3" w:uiPriority="67" w:semiHidden="0" w:unhideWhenUsed="0"/>
+    <w:lsdException w:name="Medium Grid 2 Accent 3" w:uiPriority="68" w:semiHidden="0" w:unhideWhenUsed="0"/>
+    <w:lsdException w:name="Medium Grid 3 Accent 3" w:uiPriority="69" w:semiHidden="0" w:unhideWhenUsed="0"/>
+    <w:lsdException w:name="Dark List Accent 3" w:uiPriority="70" w:semiHidden="0" w:unhideWhenUsed="0"/>
+    <w:lsdException w:name="Colorful Shading Accent 3" w:uiPriority="71" w:semiHidden="0" w:unhideWhenUsed="0"/>
+    <w:lsdException w:name="Colorful List Accent 3" w:uiPriority="72" w:semiHidden="0" w:unhideWhenUsed="0"/>
+    <w:lsdException w:name="Colorful Grid Accent 3" w:uiPriority="73" w:semiHidden="0" w:unhideWhenUsed="0"/>
+    <w:lsdException w:name="Light Shading Accent 4" w:uiPriority="60" w:semiHidden="0" w:unhideWhenUsed="0"/>
+    <w:lsdException w:name="Light List Accent 4" w:uiPriority="61" w:semiHidden="0" w:unhideWhenUsed="0"/>
+    <w:lsdException w:name="Light Grid Accent 4" w:uiPriority="62" w:semiHidden="0" w:unhideWhenUsed="0"/>
+    <w:lsdException w:name="Medium Shading 1 Accent 4" w:uiPriority="63" w:semiHidden="0" w:unhideWhenUsed="0"/>
+    <w:lsdException w:name="Medium Shading 2 Accent 4" w:uiPriority="64" w:semiHidden="0" w:unhideWhenUsed="0"/>
+    <w:lsdException w:name="Medium List 1 Accent 4" w:uiPriority="65" w:semiHidden="0" w:unhideWhenUsed="0"/>
+    <w:lsdException w:name="Medium List 2 Accent 4" w:uiPriority="66" w:semiHidden="0" w:unhideWhenUsed="0"/>
+    <w:lsdException w:name="Medium Grid 1 Accent 4" w:uiPriority="67" w:semiHidden="0" w:unhideWhenUsed="0"/>
+    <w:lsdException w:name="Medium Grid 2 Accent 4" w:uiPriority="68" w:semiHidden="0" w:unhideWhenUsed="0"/>
+    <w:lsdException w:name="Medium Grid 3 Accent 4" w:uiPriority="69" w:semiHidden="0" w:unhideWhenUsed="0"/>
+    <w:lsdException w:name="Dark List Accent 4" w:uiPriority="70" w:semiHidden="0" w:unhideWhenUsed="0"/>
+    <w:lsdException w:name="Colorful Shading Accent 4" w:uiPriority="71" w:semiHidden="0" w:unhideWhenUsed="0"/>
+    <w:lsdException w:name="Colorful List Accent 4" w:uiPriority="72" w:semiHidden="0" w:unhideWhenUsed="0"/>
+    <w:lsdException w:name="Colorful Grid Accent 4" w:uiPriority="73" w:semiHidden="0" w:unhideWhenUsed="0"/>
+    <w:lsdException w:name="Light Shading Accent 5" w:uiPriority="60" w:semiHidden="0" w:unhideWhenUsed="0"/>
+    <w:lsdException w:name="Light List Accent 5" w:uiPriority="61" w:semiHidden="0" w:unhideWhenUsed="0"/>
+    <w:lsdException w:name="Light Grid Accent 5" w:uiPriority="62" w:semiHidden="0" w:unhideWhenUsed="0"/>
+    <w:lsdException w:name="Medium Shading 1 Accent 5" w:uiPriority="63" w:semiHidden="0" w:unhideWhenUsed="0"/>
+    <w:lsdException w:name="Medium Shading 2 Accent 5" w:uiPriority="64" w:semiHidden="0" w:unhideWhenUsed="0"/>
+    <w:lsdException w:name="Medium List 1 Accent 5" w:uiPriority="65" w:semiHidden="0" w:unhideWhenUsed="0"/>
+    <w:lsdException w:name="Medium List 2 Accent 5" w:uiPriority="66" w:semiHidden="0" w:unhideWhenUsed="0"/>
+    <w:lsdException w:name="Medium Grid 1 Accent 5" w:uiPriority="67" w:semiHidden="0" w:unhideWhenUsed="0"/>
+    <w:lsdException w:name="Medium Grid 2 Accent 5" w:uiPriority="68" w:semiHidden="0" w:unhideWhenUsed="0"/>
+    <w:lsdException w:name="Medium Grid 3 Accent 5" w:uiPriority="69" w:semiHidden="0" w:unhideWhenUsed="0"/>
+    <w:lsdException w:name="Dark List Accent 5" w:uiPriority="70" w:semiHidden="0" w:unhideWhenUsed="0"/>
+    <w:lsdException w:name="Colorful Shading Accent 5" w:uiPriority="71" w:semiHidden="0" w:unhideWhenUsed="0"/>
+    <w:lsdException w:name="Colorful List Accent 5" w:uiPriority="72" w:semiHidden="0" w:unhideWhenUsed="0"/>
+    <w:lsdException w:name="Colorful Grid Accent 5" w:uiPriority="73" w:semiHidden="0" w:unhideWhenUsed="0"/>
+    <w:lsdException w:name="Light Shading Accent 6" w:uiPriority="60" w:semiHidden="0" w:unhideWhenUsed="0"/>
+    <w:lsdException w:name="Light List Accent 6" w:uiPriority="61" w:semiHidden="0" w:unhideWhenUsed="0"/>
+    <w:lsdException w:name="Light Grid Accent 6" w:uiPriority="62" w:semiHidden="0" w:unhideWhenUsed="0"/>
+    <w:lsdException w:name="Medium Shading 1 Accent 6" w:uiPriority="63" w:semiHidden="0" w:unhideWhenUsed="0"/>
+    <w:lsdException w:name="Medium Shading 2 Accent 6" w:uiPriority="64" w:semiHidden="0" w:unhideWhenUsed="0"/>
+    <w:lsdException w:name="Medium List 1 Accent 6" w:uiPriority="65" w:semiHidden="0" w:unhideWhenUsed="0"/>
+    <w:lsdException w:name="Medium List 2 Accent 6" w:uiPriority="66" w:semiHidden="0" w:unhideWhenUsed="0"/>
+    <w:lsdException w:name="Medium Grid 1 Accent 6" w:uiPriority="67" w:semiHidden="0" w:unhideWhenUsed="0"/>
+    <w:lsdException w:name="Medium Grid 2 Accent 6" w:uiPriority="68" w:semiHidden="0" w:unhideWhenUsed="0"/>
+    <w:lsdException w:name="Medium Grid 3 Accent 6" w:uiPriority="69" w:semiHidden="0" w:unhideWhenUsed="0"/>
+    <w:lsdException w:name="Dark List Accent 6" w:uiPriority="70" w:semiHidden="0" w:unhideWhenUsed="0"/>
+    <w:lsdException w:name="Colorful Shading Accent 6" w:uiPriority="71" w:semiHidden="0" w:unhideWhenUsed="0"/>
+    <w:lsdException w:name="Colorful List Accent 6" w:uiPriority="72" w:semiHidden="0" w:unhideWhenUsed="0"/>
+    <w:lsdException w:name="Colorful Grid Accent 6" w:uiPriority="73" w:semiHidden="0" w:unhideWhenUsed="0"/>
+    <w:lsdException w:name="Subtle Emphasis" w:uiPriority="19" w:semiHidden="0" w:unhideWhenUsed="0" w:qFormat="1"/>
+    <w:lsdException w:name="Intense Emphasis" w:uiPriority="21" w:semiHidden="0" w:unhideWhenUsed="0" w:qFormat="1"/>
+    <w:lsdException w:name="Subtle Reference" w:uiPriority="31" w:semiHidden="0" w:unhideWhenUsed="0" w:qFormat="1"/>
+    <w:lsdException w:name="Intense Reference" w:uiPriority="32" w:semiHidden="0" w:unhideWhenUsed="0" w:qFormat="1"/>
+    <w:lsdException w:name="Book Title" w:uiPriority="33" w:semiHidden="0" w:unhideWhenUsed="0" w:qFormat="1"/>
     <w:lsdException w:name="Bibliography" w:uiPriority="37"/>
     <w:lsdException w:name="TOC Heading" w:uiPriority="39" w:qFormat="1"/>
   </w:latentStyles>
-  <w:style w:type="paragraph" w:default="1" w:styleId="Normal">
+  <w:style w:type="paragraph" w:styleId="Normal" w:default="1">
     <w:name w:val="Normal"/>
     <w:qFormat/>
-    <w:rsid w:val="00FE26FF"/>
+    <w:rsid w:val="00fe26ff"/>
+    <w:pPr>
+      <w:widowControl/>
+      <w:bidi w:val="0"/>
+      <w:spacing w:lineRule="auto" w:line="276" w:before="0" w:after="200"/>
+      <w:jc w:val="left"/>
+    </w:pPr>
+    <w:rPr>
+      <w:rFonts w:ascii="Calibri" w:hAnsi="Calibri" w:eastAsia="Calibri" w:cs="" w:asciiTheme="minorHAnsi" w:cstheme="minorBidi" w:eastAsiaTheme="minorHAnsi" w:hAnsiTheme="minorHAnsi"/>
+      <w:color w:val="auto"/>
+      <w:kern w:val="0"/>
+      <w:sz w:val="22"/>
+      <w:szCs w:val="22"/>
+      <w:lang w:val="fr-FR" w:eastAsia="en-US" w:bidi="ar-SA"/>
+    </w:rPr>
   </w:style>
   <w:style w:type="paragraph" w:styleId="Titre1">
-    <w:name w:val="heading 1"/>
+    <w:name w:val="Heading 1"/>
     <w:basedOn w:val="Normal"/>
     <w:link w:val="Titre1Car"/>
     <w:uiPriority w:val="9"/>
     <w:qFormat/>
-    <w:rsid w:val="00EC378B"/>
+    <w:rsid w:val="00ec378b"/>
     <w:pPr>
-      <w:spacing w:before="100" w:beforeAutospacing="1" w:after="100" w:afterAutospacing="1" w:line="240" w:lineRule="auto"/>
+      <w:spacing w:lineRule="auto" w:line="240" w:beforeAutospacing="1" w:afterAutospacing="1"/>
       <w:outlineLvl w:val="0"/>
     </w:pPr>
     <w:rPr>
-      <w:rFonts w:ascii="Times New Roman" w:eastAsia="Times New Roman" w:hAnsi="Times New Roman" w:cs="Times New Roman"/>
+      <w:rFonts w:ascii="Times New Roman" w:hAnsi="Times New Roman" w:eastAsia="Times New Roman" w:cs="Times New Roman"/>
       <w:b/>
       <w:bCs/>
-      <w:kern w:val="36"/>
+      <w:kern w:val="2"/>
       <w:sz w:val="48"/>
       <w:szCs w:val="48"/>
       <w:lang w:eastAsia="fr-FR"/>
     </w:rPr>
   </w:style>
-  <w:style w:type="character" w:default="1" w:styleId="Policepardfaut">
+  <w:style w:type="character" w:styleId="DefaultParagraphFont" w:default="1">
     <w:name w:val="Default Paragraph Font"/>
     <w:uiPriority w:val="1"/>
     <w:semiHidden/>
     <w:unhideWhenUsed/>
+    <w:qFormat/>
+    <w:rPr/>
+  </w:style>
+  <w:style w:type="character" w:styleId="Titre1Car" w:customStyle="1">
+    <w:name w:val="Titre 1 Car"/>
+    <w:basedOn w:val="DefaultParagraphFont"/>
+    <w:link w:val="Titre1"/>
+    <w:uiPriority w:val="9"/>
+    <w:qFormat/>
+    <w:rsid w:val="00ec378b"/>
+    <w:rPr>
+      <w:rFonts w:ascii="Times New Roman" w:hAnsi="Times New Roman" w:eastAsia="Times New Roman" w:cs="Times New Roman"/>
+      <w:b/>
+      <w:bCs/>
+      <w:kern w:val="2"/>
+      <w:sz w:val="48"/>
+      <w:szCs w:val="48"/>
+      <w:lang w:eastAsia="fr-FR"/>
+    </w:rPr>
+  </w:style>
+  <w:style w:type="character" w:styleId="Strong">
+    <w:name w:val="Strong"/>
+    <w:basedOn w:val="DefaultParagraphFont"/>
+    <w:uiPriority w:val="22"/>
+    <w:qFormat/>
+    <w:rsid w:val="00ec378b"/>
+    <w:rPr>
+      <w:b/>
+      <w:bCs/>
+    </w:rPr>
+  </w:style>
+  <w:style w:type="character" w:styleId="LienInternet">
+    <w:name w:val="Lien Internet"/>
+    <w:basedOn w:val="DefaultParagraphFont"/>
+    <w:uiPriority w:val="99"/>
+    <w:semiHidden/>
+    <w:unhideWhenUsed/>
+    <w:rsid w:val="00ec378b"/>
+    <w:rPr>
+      <w:color w:val="0000FF"/>
+      <w:u w:val="single"/>
+    </w:rPr>
+  </w:style>
+  <w:style w:type="paragraph" w:styleId="Titre">
+    <w:name w:val="Titre"/>
+    <w:basedOn w:val="Normal"/>
+    <w:next w:val="Corpsdetexte"/>
+    <w:qFormat/>
+    <w:pPr>
+      <w:keepNext w:val="true"/>
+      <w:spacing w:before="240" w:after="120"/>
+    </w:pPr>
+    <w:rPr>
+      <w:rFonts w:ascii="Liberation Sans" w:hAnsi="Liberation Sans" w:eastAsia="Noto Sans CJK SC" w:cs="Lohit Devanagari"/>
+      <w:sz w:val="28"/>
+      <w:szCs w:val="28"/>
+    </w:rPr>
+  </w:style>
+  <w:style w:type="paragraph" w:styleId="Corpsdetexte">
+    <w:name w:val="Body Text"/>
+    <w:basedOn w:val="Normal"/>
+    <w:pPr>
+      <w:spacing w:lineRule="auto" w:line="276" w:before="0" w:after="140"/>
+    </w:pPr>
+    <w:rPr/>
+  </w:style>
+  <w:style w:type="paragraph" w:styleId="Liste">
+    <w:name w:val="List"/>
+    <w:basedOn w:val="Corpsdetexte"/>
+    <w:pPr/>
+    <w:rPr>
+      <w:rFonts w:cs="Lohit Devanagari"/>
+    </w:rPr>
+  </w:style>
+  <w:style w:type="paragraph" w:styleId="Lgende">
+    <w:name w:val="Caption"/>
+    <w:basedOn w:val="Normal"/>
+    <w:qFormat/>
+    <w:pPr>
+      <w:suppressLineNumbers/>
+      <w:spacing w:before="120" w:after="120"/>
+    </w:pPr>
+    <w:rPr>
+      <w:rFonts w:cs="Lohit Devanagari"/>
+      <w:i/>
+      <w:iCs/>
+      <w:sz w:val="24"/>
+      <w:szCs w:val="24"/>
+    </w:rPr>
+  </w:style>
+  <w:style w:type="paragraph" w:styleId="Index">
+    <w:name w:val="Index"/>
+    <w:basedOn w:val="Normal"/>
+    <w:qFormat/>
+    <w:pPr>
+      <w:suppressLineNumbers/>
+    </w:pPr>
+    <w:rPr>
+      <w:rFonts w:cs="Lohit Devanagari"/>
+    </w:rPr>
+  </w:style>
+  <w:style w:type="numbering" w:styleId="NoList" w:default="1">
+    <w:name w:val="No List"/>
+    <w:uiPriority w:val="99"/>
+    <w:semiHidden/>
+    <w:unhideWhenUsed/>
+    <w:qFormat/>
   </w:style>
   <w:style w:type="table" w:default="1" w:styleId="TableauNormal">
     <w:name w:val="Normal Table"/>
@@ -407,51 +597,6 @@
         <w:right w:w="108" w:type="dxa"/>
       </w:tblCellMar>
     </w:tblPr>
-  </w:style>
-  <w:style w:type="numbering" w:default="1" w:styleId="Aucuneliste">
-    <w:name w:val="No List"/>
-    <w:uiPriority w:val="99"/>
-    <w:semiHidden/>
-    <w:unhideWhenUsed/>
-  </w:style>
-  <w:style w:type="character" w:customStyle="1" w:styleId="Titre1Car">
-    <w:name w:val="Titre 1 Car"/>
-    <w:basedOn w:val="Policepardfaut"/>
-    <w:link w:val="Titre1"/>
-    <w:uiPriority w:val="9"/>
-    <w:rsid w:val="00EC378B"/>
-    <w:rPr>
-      <w:rFonts w:ascii="Times New Roman" w:eastAsia="Times New Roman" w:hAnsi="Times New Roman" w:cs="Times New Roman"/>
-      <w:b/>
-      <w:bCs/>
-      <w:kern w:val="36"/>
-      <w:sz w:val="48"/>
-      <w:szCs w:val="48"/>
-      <w:lang w:eastAsia="fr-FR"/>
-    </w:rPr>
-  </w:style>
-  <w:style w:type="character" w:styleId="lev">
-    <w:name w:val="Strong"/>
-    <w:basedOn w:val="Policepardfaut"/>
-    <w:uiPriority w:val="22"/>
-    <w:qFormat/>
-    <w:rsid w:val="00EC378B"/>
-    <w:rPr>
-      <w:b/>
-      <w:bCs/>
-    </w:rPr>
-  </w:style>
-  <w:style w:type="character" w:styleId="Lienhypertexte">
-    <w:name w:val="Hyperlink"/>
-    <w:basedOn w:val="Policepardfaut"/>
-    <w:uiPriority w:val="99"/>
-    <w:semiHidden/>
-    <w:unhideWhenUsed/>
-    <w:rsid w:val="00EC378B"/>
-    <w:rPr>
-      <w:color w:val="0000FF"/>
-      <w:u w:val="single"/>
-    </w:rPr>
   </w:style>
 </w:styles>
 </file>

</xml_diff>